<commit_message>
update frontpage - justify paragraphs
</commit_message>
<xml_diff>
--- a/docs/front-page-dsa.docx
+++ b/docs/front-page-dsa.docx
@@ -1136,35 +1136,41 @@
         </w:rPr>
         <w:t>This is to certify that the Lab Assignment Report which is submitted by me in the partial fulfilment for the completion of the Master of Computer Application,</w:t>
       </w:r>
-    </w:p>
-    <w:p>
-      <w:pPr>
-        <w:spacing w:after="0"/>
-        <w:ind w:left="567" w:right="260"/>
-        <w:jc w:val="both"/>
-        <w:rPr>
-          <w:rFonts w:ascii="Times New Roman" w:hAnsi="Times New Roman" w:cs="Times New Roman"/>
-          <w:sz w:val="28"/>
-        </w:rPr>
-      </w:pPr>
-      <w:r>
-        <w:rPr>
-          <w:rFonts w:ascii="Times New Roman" w:hAnsi="Times New Roman" w:cs="Times New Roman"/>
-          <w:sz w:val="28"/>
-        </w:rPr>
-        <w:t>Semester II at School of Studies in Computer Science and I.T., Pt. Ravishankar</w:t>
-      </w:r>
-    </w:p>
-    <w:p>
-      <w:pPr>
-        <w:spacing w:after="0"/>
-        <w:ind w:left="567" w:right="260"/>
-        <w:jc w:val="both"/>
-        <w:rPr>
-          <w:rFonts w:ascii="Times New Roman" w:hAnsi="Times New Roman" w:cs="Times New Roman"/>
-          <w:sz w:val="28"/>
-        </w:rPr>
-      </w:pPr>
+      <w:r>
+        <w:rPr>
+          <w:rFonts w:ascii="Times New Roman" w:hAnsi="Times New Roman" w:cs="Times New Roman"/>
+          <w:sz w:val="28"/>
+        </w:rPr>
+        <w:t xml:space="preserve"> </w:t>
+      </w:r>
+      <w:r>
+        <w:rPr>
+          <w:rFonts w:ascii="Times New Roman" w:hAnsi="Times New Roman" w:cs="Times New Roman"/>
+          <w:sz w:val="28"/>
+        </w:rPr>
+        <w:t>Sem</w:t>
+      </w:r>
+      <w:r>
+        <w:rPr>
+          <w:rFonts w:ascii="Times New Roman" w:hAnsi="Times New Roman" w:cs="Times New Roman"/>
+          <w:sz w:val="28"/>
+        </w:rPr>
+        <w:t>e</w:t>
+      </w:r>
+      <w:r>
+        <w:rPr>
+          <w:rFonts w:ascii="Times New Roman" w:hAnsi="Times New Roman" w:cs="Times New Roman"/>
+          <w:sz w:val="28"/>
+        </w:rPr>
+        <w:t>ster II at School of Studies in Computer Science and I.T., Pt. Ravishankar</w:t>
+      </w:r>
+      <w:r>
+        <w:rPr>
+          <w:rFonts w:ascii="Times New Roman" w:hAnsi="Times New Roman" w:cs="Times New Roman"/>
+          <w:sz w:val="28"/>
+        </w:rPr>
+        <w:t xml:space="preserve"> </w:t>
+      </w:r>
       <w:r>
         <w:rPr>
           <w:rFonts w:ascii="Times New Roman" w:hAnsi="Times New Roman" w:cs="Times New Roman"/>
@@ -1524,6 +1530,7 @@
         <w:autoSpaceDN w:val="0"/>
         <w:spacing w:after="0" w:line="240" w:lineRule="auto"/>
         <w:ind w:left="567" w:right="401"/>
+        <w:jc w:val="both"/>
         <w:rPr>
           <w:rFonts w:ascii="Times New Roman" w:eastAsia="Times New Roman" w:hAnsi="Times New Roman" w:cs="Times New Roman"/>
           <w:sz w:val="28"/>
@@ -1558,6 +1565,7 @@
         <w:autoSpaceDN w:val="0"/>
         <w:spacing w:after="0" w:line="240" w:lineRule="auto"/>
         <w:ind w:left="567" w:right="401"/>
+        <w:jc w:val="both"/>
         <w:rPr>
           <w:rFonts w:ascii="Times New Roman" w:eastAsia="Times New Roman" w:hAnsi="Times New Roman" w:cs="Times New Roman"/>
           <w:sz w:val="28"/>
@@ -1572,6 +1580,7 @@
         <w:adjustRightInd w:val="0"/>
         <w:spacing w:after="0" w:line="240" w:lineRule="auto"/>
         <w:ind w:left="567" w:right="401"/>
+        <w:jc w:val="both"/>
         <w:rPr>
           <w:rFonts w:ascii="Times New Roman" w:eastAsia="Times New Roman" w:hAnsi="Times New Roman" w:cs="Times New Roman"/>
           <w:sz w:val="28"/>
@@ -1637,6 +1646,7 @@
         <w:adjustRightInd w:val="0"/>
         <w:spacing w:after="0" w:line="240" w:lineRule="auto"/>
         <w:ind w:left="567" w:right="401"/>
+        <w:jc w:val="both"/>
         <w:rPr>
           <w:rFonts w:ascii="Times New Roman" w:eastAsia="Times New Roman" w:hAnsi="Times New Roman" w:cs="Times New Roman"/>
           <w:b/>
@@ -1652,6 +1662,7 @@
         <w:autoSpaceDN w:val="0"/>
         <w:spacing w:after="0" w:line="240" w:lineRule="auto"/>
         <w:ind w:left="567" w:right="401"/>
+        <w:jc w:val="both"/>
         <w:rPr>
           <w:rFonts w:ascii="Times New Roman" w:eastAsia="Times New Roman" w:hAnsi="Times New Roman" w:cs="Times New Roman"/>
           <w:sz w:val="28"/>
@@ -1772,6 +1783,7 @@
         <w:autoSpaceDN w:val="0"/>
         <w:spacing w:after="0" w:line="240" w:lineRule="auto"/>
         <w:ind w:left="567" w:right="401"/>
+        <w:jc w:val="both"/>
         <w:rPr>
           <w:rFonts w:ascii="Times New Roman" w:eastAsia="Times New Roman" w:hAnsi="Times New Roman" w:cs="Times New Roman"/>
           <w:sz w:val="28"/>
@@ -1785,6 +1797,7 @@
         <w:autoSpaceDN w:val="0"/>
         <w:spacing w:after="0" w:line="240" w:lineRule="auto"/>
         <w:ind w:left="567" w:right="401"/>
+        <w:jc w:val="both"/>
         <w:rPr>
           <w:rFonts w:ascii="Times New Roman" w:eastAsia="Times New Roman" w:hAnsi="Times New Roman" w:cs="Times New Roman"/>
           <w:b/>
@@ -1835,6 +1848,7 @@
         <w:autoSpaceDN w:val="0"/>
         <w:spacing w:after="0" w:line="240" w:lineRule="auto"/>
         <w:ind w:left="567" w:right="401"/>
+        <w:jc w:val="both"/>
         <w:rPr>
           <w:rFonts w:ascii="Times New Roman" w:eastAsia="Times New Roman" w:hAnsi="Times New Roman" w:cs="Times New Roman"/>
           <w:bCs/>
@@ -1956,6 +1970,7 @@
         <w:autoSpaceDN w:val="0"/>
         <w:spacing w:after="0" w:line="240" w:lineRule="auto"/>
         <w:ind w:left="567" w:right="401"/>
+        <w:jc w:val="both"/>
         <w:rPr>
           <w:rFonts w:ascii="Times New Roman" w:eastAsia="Times New Roman" w:hAnsi="Times New Roman" w:cs="Times New Roman"/>
           <w:sz w:val="28"/>
@@ -1969,6 +1984,7 @@
         <w:autoSpaceDN w:val="0"/>
         <w:spacing w:after="0" w:line="240" w:lineRule="auto"/>
         <w:ind w:left="567" w:right="401"/>
+        <w:jc w:val="both"/>
         <w:rPr>
           <w:rFonts w:ascii="Times New Roman" w:eastAsia="Times New Roman" w:hAnsi="Times New Roman" w:cs="Times New Roman"/>
           <w:sz w:val="28"/>
@@ -2391,7 +2407,8 @@
     <w:p>
       <w:pPr>
         <w:spacing w:after="0"/>
-        <w:ind w:left="720"/>
+        <w:ind w:left="720" w:right="401"/>
+        <w:jc w:val="both"/>
         <w:rPr>
           <w:rFonts w:ascii="Times New Roman" w:hAnsi="Times New Roman" w:cs="Times New Roman"/>
           <w:sz w:val="28"/>
@@ -2404,174 +2421,194 @@
         </w:rPr>
         <w:t>This is to certify that the Lab Assignment for the course code MCA208 (Data</w:t>
       </w:r>
-    </w:p>
-    <w:p>
-      <w:pPr>
-        <w:tabs>
-          <w:tab w:val="left" w:pos="3402"/>
-        </w:tabs>
+      <w:r>
+        <w:rPr>
+          <w:rFonts w:ascii="Times New Roman" w:hAnsi="Times New Roman" w:cs="Times New Roman"/>
+          <w:sz w:val="28"/>
+        </w:rPr>
+        <w:t xml:space="preserve"> </w:t>
+      </w:r>
+      <w:r>
+        <w:rPr>
+          <w:rFonts w:ascii="Times New Roman" w:hAnsi="Times New Roman" w:cs="Times New Roman"/>
+          <w:sz w:val="28"/>
+        </w:rPr>
+        <w:t>Structures) is carried out by Jitendra Kumar Sahu, student of MCA-II semester</w:t>
+      </w:r>
+      <w:r>
+        <w:rPr>
+          <w:rFonts w:ascii="Times New Roman" w:hAnsi="Times New Roman" w:cs="Times New Roman"/>
+          <w:sz w:val="28"/>
+        </w:rPr>
+        <w:t xml:space="preserve"> </w:t>
+      </w:r>
+      <w:r>
+        <w:rPr>
+          <w:rFonts w:ascii="Times New Roman" w:hAnsi="Times New Roman" w:cs="Times New Roman"/>
+          <w:sz w:val="28"/>
+        </w:rPr>
+        <w:t>at School of Studies in Computer Science and I.T., Pt. Ravishankar Shukla</w:t>
+      </w:r>
+      <w:r>
+        <w:rPr>
+          <w:rFonts w:ascii="Times New Roman" w:hAnsi="Times New Roman" w:cs="Times New Roman"/>
+          <w:sz w:val="28"/>
+        </w:rPr>
+        <w:t xml:space="preserve"> </w:t>
+      </w:r>
+      <w:r>
+        <w:rPr>
+          <w:rFonts w:ascii="Times New Roman" w:hAnsi="Times New Roman" w:cs="Times New Roman"/>
+          <w:sz w:val="28"/>
+        </w:rPr>
+        <w:t>Univers</w:t>
+      </w:r>
+      <w:r>
+        <w:rPr>
+          <w:rFonts w:ascii="Times New Roman" w:hAnsi="Times New Roman" w:cs="Times New Roman"/>
+          <w:sz w:val="28"/>
+        </w:rPr>
+        <w:t>i</w:t>
+      </w:r>
+      <w:r>
+        <w:rPr>
+          <w:rFonts w:ascii="Times New Roman" w:hAnsi="Times New Roman" w:cs="Times New Roman"/>
+          <w:sz w:val="28"/>
+        </w:rPr>
+        <w:t>ty, Raipur after proper evaluation and examination, is hereby approved</w:t>
+      </w:r>
+      <w:r>
+        <w:rPr>
+          <w:rFonts w:ascii="Times New Roman" w:hAnsi="Times New Roman" w:cs="Times New Roman"/>
+          <w:sz w:val="28"/>
+        </w:rPr>
+        <w:t xml:space="preserve"> </w:t>
+      </w:r>
+      <w:r>
+        <w:rPr>
+          <w:rFonts w:ascii="Times New Roman" w:hAnsi="Times New Roman" w:cs="Times New Roman"/>
+          <w:sz w:val="28"/>
+        </w:rPr>
+        <w:t>as a cred</w:t>
+      </w:r>
+      <w:r>
+        <w:rPr>
+          <w:rFonts w:ascii="Times New Roman" w:hAnsi="Times New Roman" w:cs="Times New Roman"/>
+          <w:sz w:val="28"/>
+        </w:rPr>
+        <w:t>i</w:t>
+      </w:r>
+      <w:r>
+        <w:rPr>
+          <w:rFonts w:ascii="Times New Roman" w:hAnsi="Times New Roman" w:cs="Times New Roman"/>
+          <w:sz w:val="28"/>
+        </w:rPr>
+        <w:t>ble work in the discipline of Computer Applications and is done in a</w:t>
+      </w:r>
+      <w:r>
+        <w:rPr>
+          <w:rFonts w:ascii="Times New Roman" w:hAnsi="Times New Roman" w:cs="Times New Roman"/>
+          <w:sz w:val="28"/>
+        </w:rPr>
+        <w:t xml:space="preserve"> </w:t>
+      </w:r>
+      <w:r>
+        <w:rPr>
+          <w:rFonts w:ascii="Times New Roman" w:hAnsi="Times New Roman" w:cs="Times New Roman"/>
+          <w:sz w:val="28"/>
+        </w:rPr>
+        <w:t>Satisfactory</w:t>
+      </w:r>
+      <w:r>
+        <w:rPr>
+          <w:rFonts w:ascii="Times New Roman" w:hAnsi="Times New Roman" w:cs="Times New Roman"/>
+          <w:sz w:val="28"/>
+        </w:rPr>
+        <w:t xml:space="preserve"> manner for its a</w:t>
+      </w:r>
+      <w:r>
+        <w:rPr>
+          <w:rFonts w:ascii="Times New Roman" w:hAnsi="Times New Roman" w:cs="Times New Roman"/>
+          <w:sz w:val="28"/>
+        </w:rPr>
+        <w:t>c</w:t>
+      </w:r>
+      <w:r>
+        <w:rPr>
+          <w:rFonts w:ascii="Times New Roman" w:hAnsi="Times New Roman" w:cs="Times New Roman"/>
+          <w:sz w:val="28"/>
+        </w:rPr>
+        <w:t>ceptance as a requisite for the completion of Master</w:t>
+      </w:r>
+      <w:r>
+        <w:rPr>
+          <w:rFonts w:ascii="Times New Roman" w:hAnsi="Times New Roman" w:cs="Times New Roman"/>
+          <w:sz w:val="28"/>
+        </w:rPr>
+        <w:t xml:space="preserve"> </w:t>
+      </w:r>
+      <w:r>
+        <w:rPr>
+          <w:rFonts w:ascii="Times New Roman" w:hAnsi="Times New Roman" w:cs="Times New Roman"/>
+          <w:sz w:val="28"/>
+        </w:rPr>
+        <w:t>Of</w:t>
+      </w:r>
+      <w:r>
+        <w:rPr>
+          <w:rFonts w:ascii="Times New Roman" w:hAnsi="Times New Roman" w:cs="Times New Roman"/>
+          <w:sz w:val="28"/>
+        </w:rPr>
+        <w:t xml:space="preserve"> Computer </w:t>
+      </w:r>
+      <w:r>
+        <w:rPr>
+          <w:rFonts w:ascii="Times New Roman" w:hAnsi="Times New Roman" w:cs="Times New Roman"/>
+          <w:sz w:val="28"/>
+        </w:rPr>
+        <w:t>Application,</w:t>
+      </w:r>
+      <w:r>
+        <w:rPr>
+          <w:rFonts w:ascii="Times New Roman" w:hAnsi="Times New Roman" w:cs="Times New Roman"/>
+          <w:sz w:val="28"/>
+        </w:rPr>
+        <w:t xml:space="preserve"> </w:t>
+      </w:r>
+      <w:r>
+        <w:rPr>
+          <w:rFonts w:ascii="Times New Roman" w:hAnsi="Times New Roman" w:cs="Times New Roman"/>
+          <w:sz w:val="28"/>
+        </w:rPr>
+        <w:t xml:space="preserve"> </w:t>
+      </w:r>
+      <w:r>
+        <w:rPr>
+          <w:rFonts w:ascii="Times New Roman" w:hAnsi="Times New Roman" w:cs="Times New Roman"/>
+          <w:sz w:val="28"/>
+        </w:rPr>
+        <w:t>Semester II during the year 2023-24 from Pt.</w:t>
+      </w:r>
+      <w:r>
+        <w:rPr>
+          <w:rFonts w:ascii="Times New Roman" w:hAnsi="Times New Roman" w:cs="Times New Roman"/>
+          <w:sz w:val="28"/>
+        </w:rPr>
+        <w:t xml:space="preserve"> </w:t>
+      </w:r>
+      <w:r>
+        <w:rPr>
+          <w:rFonts w:ascii="Times New Roman" w:hAnsi="Times New Roman" w:cs="Times New Roman"/>
+          <w:sz w:val="28"/>
+        </w:rPr>
+        <w:t>Ravishankar Shukla University, Raipur (CG).</w:t>
+      </w:r>
+    </w:p>
+    <w:p>
+      <w:pPr>
         <w:spacing w:after="0"/>
         <w:ind w:left="720"/>
-        <w:rPr>
-          <w:rFonts w:ascii="Times New Roman" w:hAnsi="Times New Roman" w:cs="Times New Roman"/>
-          <w:sz w:val="28"/>
-        </w:rPr>
-      </w:pPr>
-      <w:r>
-        <w:rPr>
-          <w:rFonts w:ascii="Times New Roman" w:hAnsi="Times New Roman" w:cs="Times New Roman"/>
-          <w:sz w:val="28"/>
-        </w:rPr>
-        <w:t>Structures) is carried out by Jitendra Kumar Sahu, student of MCA-II semester</w:t>
-      </w:r>
-    </w:p>
-    <w:p>
-      <w:pPr>
-        <w:spacing w:after="0"/>
-        <w:ind w:left="720"/>
-        <w:rPr>
-          <w:rFonts w:ascii="Times New Roman" w:hAnsi="Times New Roman" w:cs="Times New Roman"/>
-          <w:sz w:val="28"/>
-        </w:rPr>
-      </w:pPr>
-      <w:r>
-        <w:rPr>
-          <w:rFonts w:ascii="Times New Roman" w:hAnsi="Times New Roman" w:cs="Times New Roman"/>
-          <w:sz w:val="28"/>
-        </w:rPr>
-        <w:t>at School of Studies in Computer Science and I.T., Pt. Ravishankar Shukla</w:t>
-      </w:r>
-    </w:p>
-    <w:p>
-      <w:pPr>
-        <w:spacing w:after="0"/>
-        <w:ind w:left="720"/>
-        <w:rPr>
-          <w:rFonts w:ascii="Times New Roman" w:hAnsi="Times New Roman" w:cs="Times New Roman"/>
-          <w:sz w:val="28"/>
-        </w:rPr>
-      </w:pPr>
-      <w:r>
-        <w:rPr>
-          <w:rFonts w:ascii="Times New Roman" w:hAnsi="Times New Roman" w:cs="Times New Roman"/>
-          <w:sz w:val="28"/>
-        </w:rPr>
-        <w:t>University, Raipur after proper evaluation and examination, is hereby approved</w:t>
-      </w:r>
-    </w:p>
-    <w:p>
-      <w:pPr>
-        <w:spacing w:after="0"/>
-        <w:ind w:left="720"/>
-        <w:rPr>
-          <w:rFonts w:ascii="Times New Roman" w:hAnsi="Times New Roman" w:cs="Times New Roman"/>
-          <w:sz w:val="28"/>
-        </w:rPr>
-      </w:pPr>
-      <w:r>
-        <w:rPr>
-          <w:rFonts w:ascii="Times New Roman" w:hAnsi="Times New Roman" w:cs="Times New Roman"/>
-          <w:sz w:val="28"/>
-        </w:rPr>
-        <w:t>as a credible work in the discipline of Computer Applications and is done in a</w:t>
-      </w:r>
-    </w:p>
-    <w:p>
-      <w:pPr>
-        <w:spacing w:after="0"/>
-        <w:ind w:left="720"/>
-        <w:rPr>
-          <w:rFonts w:ascii="Times New Roman" w:hAnsi="Times New Roman" w:cs="Times New Roman"/>
-          <w:sz w:val="28"/>
-        </w:rPr>
-      </w:pPr>
-      <w:r>
-        <w:rPr>
-          <w:rFonts w:ascii="Times New Roman" w:hAnsi="Times New Roman" w:cs="Times New Roman"/>
-          <w:sz w:val="28"/>
-        </w:rPr>
-        <w:t>Satisfactory</w:t>
-      </w:r>
-      <w:r>
-        <w:rPr>
-          <w:rFonts w:ascii="Times New Roman" w:hAnsi="Times New Roman" w:cs="Times New Roman"/>
-          <w:sz w:val="28"/>
-        </w:rPr>
-        <w:t xml:space="preserve"> manner for its acceptance as a requisite for the completion of Master</w:t>
-      </w:r>
-    </w:p>
-    <w:p>
-      <w:pPr>
-        <w:spacing w:after="0"/>
-        <w:ind w:left="720"/>
-        <w:rPr>
-          <w:rFonts w:ascii="Times New Roman" w:hAnsi="Times New Roman" w:cs="Times New Roman"/>
-          <w:sz w:val="28"/>
-        </w:rPr>
-      </w:pPr>
-      <w:r>
-        <w:rPr>
-          <w:rFonts w:ascii="Times New Roman" w:hAnsi="Times New Roman" w:cs="Times New Roman"/>
-          <w:sz w:val="28"/>
-        </w:rPr>
-        <w:t>Of</w:t>
-      </w:r>
-      <w:r>
-        <w:rPr>
-          <w:rFonts w:ascii="Times New Roman" w:hAnsi="Times New Roman" w:cs="Times New Roman"/>
-          <w:sz w:val="28"/>
-        </w:rPr>
-        <w:t xml:space="preserve"> Computer </w:t>
-      </w:r>
-      <w:r>
-        <w:rPr>
-          <w:rFonts w:ascii="Times New Roman" w:hAnsi="Times New Roman" w:cs="Times New Roman"/>
-          <w:sz w:val="28"/>
-        </w:rPr>
-        <w:t>Application,</w:t>
-      </w:r>
-      <w:r>
-        <w:rPr>
-          <w:rFonts w:ascii="Times New Roman" w:hAnsi="Times New Roman" w:cs="Times New Roman"/>
-          <w:sz w:val="28"/>
-        </w:rPr>
-        <w:t xml:space="preserve"> </w:t>
-      </w:r>
-      <w:r>
-        <w:rPr>
-          <w:rFonts w:ascii="Times New Roman" w:hAnsi="Times New Roman" w:cs="Times New Roman"/>
-          <w:sz w:val="28"/>
-        </w:rPr>
-        <w:t xml:space="preserve"> </w:t>
-      </w:r>
-      <w:r>
-        <w:rPr>
-          <w:rFonts w:ascii="Times New Roman" w:hAnsi="Times New Roman" w:cs="Times New Roman"/>
-          <w:sz w:val="28"/>
-        </w:rPr>
-        <w:t>Semester II during the year 2023-24 from Pt.</w:t>
-      </w:r>
-    </w:p>
-    <w:p>
-      <w:pPr>
-        <w:spacing w:after="0"/>
-        <w:ind w:left="720"/>
-        <w:rPr>
-          <w:rFonts w:ascii="Times New Roman" w:hAnsi="Times New Roman" w:cs="Times New Roman"/>
-          <w:sz w:val="28"/>
-        </w:rPr>
-      </w:pPr>
-      <w:r>
-        <w:rPr>
-          <w:rFonts w:ascii="Times New Roman" w:hAnsi="Times New Roman" w:cs="Times New Roman"/>
-          <w:sz w:val="28"/>
-        </w:rPr>
-        <w:t>Ravishankar Shukla University, Raipur (CG).</w:t>
-      </w:r>
-    </w:p>
-    <w:p>
-      <w:pPr>
-        <w:spacing w:after="0"/>
+        <w:jc w:val="both"/>
         <w:rPr>
           <w:rFonts w:ascii="Times New Roman" w:hAnsi="Times New Roman" w:cs="Times New Roman"/>
         </w:rPr>

</xml_diff>